<commit_message>
changed graphs settings for submit
</commit_message>
<xml_diff>
--- a/hw1/HW1.docx
+++ b/hw1/HW1.docx
@@ -234,7 +234,7 @@
     <w:p>
       <w:pPr>
         <w:rPr>
-          <w:rFonts w:eastAsiaTheme="minorEastAsia" w:hint="cs"/>
+          <w:rFonts w:eastAsiaTheme="minorEastAsia"/>
           <w:rtl/>
         </w:rPr>
       </w:pPr>
@@ -399,13 +399,7 @@
             <w:rPr>
               <w:rFonts w:ascii="Cambria Math" w:hAnsi="Cambria Math"/>
             </w:rPr>
-            <m:t>,dAx&gt; =</m:t>
-          </m:r>
-          <m:r>
-            <w:rPr>
-              <w:rFonts w:ascii="Cambria Math" w:hAnsi="Cambria Math"/>
-            </w:rPr>
-            <m:t>Tr</m:t>
+            <m:t>,dAx&gt; =Tr</m:t>
           </m:r>
           <m:d>
             <m:dPr>
@@ -482,13 +476,7 @@
             <w:rPr>
               <w:rFonts w:ascii="Cambria Math" w:hAnsi="Cambria Math"/>
             </w:rPr>
-            <m:t>=</m:t>
-          </m:r>
-          <m:r>
-            <w:rPr>
-              <w:rFonts w:ascii="Cambria Math" w:hAnsi="Cambria Math"/>
-            </w:rPr>
-            <m:t>Tr</m:t>
+            <m:t>=Tr</m:t>
           </m:r>
           <m:d>
             <m:dPr>
@@ -958,13 +946,7 @@
             <w:rPr>
               <w:rFonts w:ascii="Cambria Math" w:eastAsiaTheme="minorEastAsia" w:hAnsi="Cambria Math"/>
             </w:rPr>
-            <m:t>=</m:t>
-          </m:r>
-          <m:r>
-            <w:rPr>
-              <w:rFonts w:ascii="Cambria Math" w:eastAsiaTheme="minorEastAsia" w:hAnsi="Cambria Math"/>
-            </w:rPr>
-            <m:t>d</m:t>
+            <m:t>=d</m:t>
           </m:r>
           <m:sSup>
             <m:sSupPr>
@@ -1108,13 +1090,7 @@
             <w:rPr>
               <w:rFonts w:ascii="Cambria Math" w:eastAsiaTheme="minorEastAsia" w:hAnsi="Cambria Math"/>
             </w:rPr>
-            <m:t>A</m:t>
-          </m:r>
-          <m:r>
-            <w:rPr>
-              <w:rFonts w:ascii="Cambria Math" w:eastAsiaTheme="minorEastAsia" w:hAnsi="Cambria Math"/>
-            </w:rPr>
-            <m:t xml:space="preserve"> dx</m:t>
+            <m:t>A dx</m:t>
           </m:r>
         </m:oMath>
       </m:oMathPara>
@@ -1321,10 +1297,7 @@
         </m:oMath>
       </m:oMathPara>
     </w:p>
-    <w:p>
-      <w:bookmarkStart w:id="0" w:name="_GoBack"/>
-      <w:bookmarkEnd w:id="0"/>
-    </w:p>
+    <w:p/>
     <w:p>
       <w:pPr>
         <w:pStyle w:val="Heading3"/>
@@ -2818,6 +2791,396 @@
           </m:d>
         </m:oMath>
       </m:oMathPara>
+    </w:p>
+    <w:p>
+      <w:pPr>
+        <w:rPr>
+          <w:rFonts w:ascii="Cambria Math" w:eastAsiaTheme="minorEastAsia" w:hAnsi="Cambria Math"/>
+          <w:i/>
+        </w:rPr>
+      </w:pPr>
+    </w:p>
+    <w:p>
+      <w:pPr>
+        <w:rPr>
+          <w:rFonts w:asciiTheme="majorHAnsi" w:eastAsiaTheme="majorEastAsia" w:hAnsiTheme="majorHAnsi" w:cstheme="majorBidi"/>
+          <w:color w:val="1F4D78" w:themeColor="accent1" w:themeShade="7F"/>
+          <w:sz w:val="24"/>
+          <w:szCs w:val="24"/>
+          <w:u w:val="single"/>
+        </w:rPr>
+      </w:pPr>
+      <w:r>
+        <w:rPr>
+          <w:u w:val="single"/>
+        </w:rPr>
+        <w:br w:type="page"/>
+      </w:r>
+    </w:p>
+    <w:p>
+      <w:pPr>
+        <w:pStyle w:val="Heading1"/>
+      </w:pPr>
+      <w:r>
+        <w:lastRenderedPageBreak/>
+        <w:t>3</w:t>
+      </w:r>
+      <w:r>
+        <w:t xml:space="preserve">) </w:t>
+      </w:r>
+      <w:r>
+        <w:t>Comparison and Conclusions</w:t>
+      </w:r>
+    </w:p>
+    <w:p>
+      <w:pPr>
+        <w:pStyle w:val="Heading3"/>
+        <w:rPr>
+          <w:u w:val="single"/>
+        </w:rPr>
+      </w:pPr>
+    </w:p>
+    <w:p>
+      <w:pPr>
+        <w:pStyle w:val="Heading3"/>
+        <w:rPr>
+          <w:u w:val="single"/>
+        </w:rPr>
+      </w:pPr>
+      <w:r>
+        <w:rPr>
+          <w:u w:val="single"/>
+        </w:rPr>
+        <w:t xml:space="preserve">Task </w:t>
+      </w:r>
+      <w:r>
+        <w:rPr>
+          <w:u w:val="single"/>
+        </w:rPr>
+        <w:t>5</w:t>
+      </w:r>
+    </w:p>
+    <w:p>
+      <w:r>
+        <w:t>The following graphs were generated by the main.py file, using the functions from the functions.py file.</w:t>
+      </w:r>
+    </w:p>
+    <w:p>
+      <w:r>
+        <w:t>Following are the graphs for f1:</w:t>
+      </w:r>
+    </w:p>
+    <w:p>
+      <w:pPr>
+        <w:rPr>
+          <w:rtl/>
+        </w:rPr>
+      </w:pPr>
+      <w:r>
+        <w:rPr>
+          <w:noProof/>
+        </w:rPr>
+        <w:drawing>
+          <wp:inline distT="0" distB="0" distL="0" distR="0" wp14:anchorId="46729C80" wp14:editId="09B4AF01">
+            <wp:extent cx="5943600" cy="3896995"/>
+            <wp:effectExtent l="0" t="0" r="0" b="8255"/>
+            <wp:docPr id="1" name="Picture 1"/>
+            <wp:cNvGraphicFramePr>
+              <a:graphicFrameLocks xmlns:a="http://schemas.openxmlformats.org/drawingml/2006/main" noChangeAspect="1"/>
+            </wp:cNvGraphicFramePr>
+            <a:graphic xmlns:a="http://schemas.openxmlformats.org/drawingml/2006/main">
+              <a:graphicData uri="http://schemas.openxmlformats.org/drawingml/2006/picture">
+                <pic:pic xmlns:pic="http://schemas.openxmlformats.org/drawingml/2006/picture">
+                  <pic:nvPicPr>
+                    <pic:cNvPr id="1" name=""/>
+                    <pic:cNvPicPr/>
+                  </pic:nvPicPr>
+                  <pic:blipFill>
+                    <a:blip r:embed="rId4"/>
+                    <a:stretch>
+                      <a:fillRect/>
+                    </a:stretch>
+                  </pic:blipFill>
+                  <pic:spPr>
+                    <a:xfrm>
+                      <a:off x="0" y="0"/>
+                      <a:ext cx="5943600" cy="3896995"/>
+                    </a:xfrm>
+                    <a:prstGeom prst="rect">
+                      <a:avLst/>
+                    </a:prstGeom>
+                  </pic:spPr>
+                </pic:pic>
+              </a:graphicData>
+            </a:graphic>
+          </wp:inline>
+        </w:drawing>
+      </w:r>
+    </w:p>
+    <w:p>
+      <w:pPr>
+        <w:rPr>
+          <w:rFonts w:eastAsiaTheme="minorEastAsia"/>
+        </w:rPr>
+      </w:pPr>
+      <w:r>
+        <w:rPr>
+          <w:rFonts w:eastAsiaTheme="minorEastAsia"/>
+        </w:rPr>
+        <w:t>Where the optimal epsilon is 7.70545511460442e-08.</w:t>
+      </w:r>
+    </w:p>
+    <w:p>
+      <w:pPr>
+        <w:rPr>
+          <w:rFonts w:ascii="Cambria Math" w:eastAsiaTheme="minorEastAsia" w:hAnsi="Cambria Math"/>
+          <w:iCs/>
+        </w:rPr>
+      </w:pPr>
+      <w:r>
+        <w:rPr>
+          <w:rFonts w:ascii="Cambria Math" w:eastAsiaTheme="minorEastAsia" w:hAnsi="Cambria Math"/>
+          <w:iCs/>
+        </w:rPr>
+        <w:br w:type="page"/>
+      </w:r>
+    </w:p>
+    <w:p>
+      <w:r>
+        <w:lastRenderedPageBreak/>
+        <w:t>Following are the graphs for f2:</w:t>
+      </w:r>
+    </w:p>
+    <w:p>
+      <w:pPr>
+        <w:rPr>
+          <w:rFonts w:ascii="Cambria Math" w:eastAsiaTheme="minorEastAsia" w:hAnsi="Cambria Math"/>
+          <w:iCs/>
+        </w:rPr>
+      </w:pPr>
+      <w:r>
+        <w:rPr>
+          <w:noProof/>
+        </w:rPr>
+        <w:drawing>
+          <wp:inline distT="0" distB="0" distL="0" distR="0" wp14:anchorId="55EB987B" wp14:editId="69E70760">
+            <wp:extent cx="5943600" cy="3919855"/>
+            <wp:effectExtent l="0" t="0" r="0" b="4445"/>
+            <wp:docPr id="2" name="Picture 2"/>
+            <wp:cNvGraphicFramePr>
+              <a:graphicFrameLocks xmlns:a="http://schemas.openxmlformats.org/drawingml/2006/main" noChangeAspect="1"/>
+            </wp:cNvGraphicFramePr>
+            <a:graphic xmlns:a="http://schemas.openxmlformats.org/drawingml/2006/main">
+              <a:graphicData uri="http://schemas.openxmlformats.org/drawingml/2006/picture">
+                <pic:pic xmlns:pic="http://schemas.openxmlformats.org/drawingml/2006/picture">
+                  <pic:nvPicPr>
+                    <pic:cNvPr id="1" name=""/>
+                    <pic:cNvPicPr/>
+                  </pic:nvPicPr>
+                  <pic:blipFill>
+                    <a:blip r:embed="rId5"/>
+                    <a:stretch>
+                      <a:fillRect/>
+                    </a:stretch>
+                  </pic:blipFill>
+                  <pic:spPr>
+                    <a:xfrm>
+                      <a:off x="0" y="0"/>
+                      <a:ext cx="5943600" cy="3919855"/>
+                    </a:xfrm>
+                    <a:prstGeom prst="rect">
+                      <a:avLst/>
+                    </a:prstGeom>
+                  </pic:spPr>
+                </pic:pic>
+              </a:graphicData>
+            </a:graphic>
+          </wp:inline>
+        </w:drawing>
+      </w:r>
+    </w:p>
+    <w:p>
+      <w:pPr>
+        <w:rPr>
+          <w:rFonts w:eastAsiaTheme="minorEastAsia"/>
+        </w:rPr>
+      </w:pPr>
+      <w:r>
+        <w:rPr>
+          <w:rFonts w:eastAsiaTheme="minorEastAsia"/>
+        </w:rPr>
+        <w:t>Where the optimal epsilon is 1.1812230483943694e-06.</w:t>
+      </w:r>
+    </w:p>
+    <w:p>
+      <w:pPr>
+        <w:rPr>
+          <w:rFonts w:eastAsiaTheme="minorEastAsia"/>
+        </w:rPr>
+      </w:pPr>
+    </w:p>
+    <w:p>
+      <w:pPr>
+        <w:rPr>
+          <w:rFonts w:eastAsiaTheme="minorEastAsia"/>
+        </w:rPr>
+      </w:pPr>
+      <w:r>
+        <w:rPr>
+          <w:rFonts w:eastAsiaTheme="minorEastAsia"/>
+        </w:rPr>
+        <w:t xml:space="preserve">Theoretically, we might have expected the error per epsilon value function would be monotonic, and would get lower value for lower epsilons. However, we found that for too small epsilons, the error is rising, to our estimation as a cause of computational limitations in small values in the computer \ python interpreter. </w:t>
+      </w:r>
+      <w:bookmarkStart w:id="0" w:name="_GoBack"/>
+      <w:bookmarkEnd w:id="0"/>
+    </w:p>
+    <w:p>
+      <w:pPr>
+        <w:rPr>
+          <w:rFonts w:eastAsiaTheme="minorEastAsia"/>
+        </w:rPr>
+      </w:pPr>
+      <w:r>
+        <w:rPr>
+          <w:rFonts w:eastAsiaTheme="minorEastAsia"/>
+        </w:rPr>
+        <w:t xml:space="preserve">On the other hand, as expected, if we will keep enlarge the epsilon values, we will get bigger errors, and the optimal value we found was </w:t>
+      </w:r>
+      <w:proofErr w:type="gramStart"/>
+      <w:r>
+        <w:rPr>
+          <w:rFonts w:eastAsiaTheme="minorEastAsia"/>
+        </w:rPr>
+        <w:t xml:space="preserve">around </w:t>
+      </w:r>
+      <w:proofErr w:type="gramEnd"/>
+      <m:oMath>
+        <m:sSup>
+          <m:sSupPr>
+            <m:ctrlPr>
+              <w:rPr>
+                <w:rFonts w:ascii="Cambria Math" w:eastAsiaTheme="minorEastAsia" w:hAnsi="Cambria Math"/>
+              </w:rPr>
+            </m:ctrlPr>
+          </m:sSupPr>
+          <m:e>
+            <m:r>
+              <m:rPr>
+                <m:sty m:val="p"/>
+              </m:rPr>
+              <w:rPr>
+                <w:rFonts w:ascii="Cambria Math" w:eastAsiaTheme="minorEastAsia" w:hAnsi="Cambria Math"/>
+              </w:rPr>
+              <m:t>10</m:t>
+            </m:r>
+          </m:e>
+          <m:sup>
+            <m:r>
+              <m:rPr>
+                <m:sty m:val="p"/>
+              </m:rPr>
+              <w:rPr>
+                <w:rFonts w:ascii="Cambria Math" w:eastAsiaTheme="minorEastAsia" w:hAnsi="Cambria Math"/>
+              </w:rPr>
+              <m:t>-6</m:t>
+            </m:r>
+          </m:sup>
+        </m:sSup>
+      </m:oMath>
+      <w:r>
+        <w:rPr>
+          <w:rFonts w:eastAsiaTheme="minorEastAsia"/>
+        </w:rPr>
+        <w:t xml:space="preserve">. </w:t>
+      </w:r>
+    </w:p>
+    <w:p>
+      <w:pPr>
+        <w:rPr>
+          <w:rFonts w:eastAsiaTheme="minorEastAsia"/>
+        </w:rPr>
+      </w:pPr>
+      <w:r>
+        <w:rPr>
+          <w:rFonts w:eastAsiaTheme="minorEastAsia"/>
+        </w:rPr>
+        <w:t xml:space="preserve">To conclude, given </w:t>
+      </w:r>
+      <w:r>
+        <w:rPr>
+          <w:rFonts w:eastAsiaTheme="minorEastAsia"/>
+        </w:rPr>
+        <w:t>the optimal condition</w:t>
+      </w:r>
+      <w:r>
+        <w:rPr>
+          <w:rFonts w:eastAsiaTheme="minorEastAsia"/>
+        </w:rPr>
+        <w:t>s</w:t>
+      </w:r>
+      <w:r>
+        <w:rPr>
+          <w:rFonts w:eastAsiaTheme="minorEastAsia"/>
+        </w:rPr>
+        <w:t xml:space="preserve">, we can </w:t>
+      </w:r>
+      <w:r>
+        <w:rPr>
+          <w:rFonts w:eastAsiaTheme="minorEastAsia"/>
+        </w:rPr>
+        <w:t xml:space="preserve">say </w:t>
+      </w:r>
+      <w:r>
+        <w:rPr>
+          <w:rFonts w:eastAsiaTheme="minorEastAsia"/>
+        </w:rPr>
+        <w:t xml:space="preserve">that the numerical calculation represent in </w:t>
+      </w:r>
+      <w:r>
+        <w:rPr>
+          <w:rFonts w:eastAsiaTheme="minorEastAsia"/>
+        </w:rPr>
+        <w:t xml:space="preserve">a very </w:t>
+      </w:r>
+      <w:r>
+        <w:rPr>
+          <w:rFonts w:eastAsiaTheme="minorEastAsia"/>
+        </w:rPr>
+        <w:t>good ma</w:t>
+      </w:r>
+      <w:r>
+        <w:rPr>
+          <w:rFonts w:eastAsiaTheme="minorEastAsia"/>
+        </w:rPr>
+        <w:t>tter the analytical result.</w:t>
+      </w:r>
+      <w:r>
+        <w:rPr>
+          <w:rFonts w:eastAsiaTheme="minorEastAsia"/>
+        </w:rPr>
+        <w:t xml:space="preserve"> </w:t>
+      </w:r>
+      <w:r>
+        <w:rPr>
+          <w:rFonts w:eastAsiaTheme="minorEastAsia"/>
+        </w:rPr>
+        <w:t>B</w:t>
+      </w:r>
+      <w:r>
+        <w:rPr>
+          <w:rFonts w:eastAsiaTheme="minorEastAsia"/>
+        </w:rPr>
+        <w:t>ut with that being said, we need to be careful as the epsilon value can damage the accuracy significantly if being chosen wrong.</w:t>
+      </w:r>
+    </w:p>
+    <w:p>
+      <w:pPr>
+        <w:rPr>
+          <w:rFonts w:ascii="Cambria Math" w:eastAsiaTheme="minorEastAsia" w:hAnsi="Cambria Math"/>
+          <w:iCs/>
+          <w:rtl/>
+        </w:rPr>
+      </w:pPr>
     </w:p>
     <w:sectPr>
       <w:pgSz w:w="12240" w:h="15840"/>

</xml_diff>

<commit_message>
changed graphs to show loglog on both axes, for submmition
</commit_message>
<xml_diff>
--- a/hw1/HW1.docx
+++ b/hw1/HW1.docx
@@ -2823,13 +2823,7 @@
       </w:pPr>
       <w:r>
         <w:lastRenderedPageBreak/>
-        <w:t>3</w:t>
-      </w:r>
-      <w:r>
-        <w:t xml:space="preserve">) </w:t>
-      </w:r>
-      <w:r>
-        <w:t>Comparison and Conclusions</w:t>
+        <w:t>3) Comparison and Conclusions</w:t>
       </w:r>
     </w:p>
     <w:p>
@@ -2867,6 +2861,120 @@
     </w:p>
     <w:p>
       <w:r>
+        <w:t xml:space="preserve">The </w:t>
+      </w:r>
+      <w:r>
+        <w:t>gradient and hessian difference graphs</w:t>
+      </w:r>
+      <w:bookmarkStart w:id="0" w:name="_GoBack"/>
+      <w:bookmarkEnd w:id="0"/>
+      <w:r>
+        <w:t xml:space="preserve"> are calculated according to the default epsilon value -</w:t>
+      </w:r>
+      <m:oMath>
+        <m:sSubSup>
+          <m:sSubSupPr>
+            <m:ctrlPr>
+              <w:rPr>
+                <w:rFonts w:ascii="Cambria Math" w:hAnsi="Cambria Math"/>
+                <w:i/>
+              </w:rPr>
+            </m:ctrlPr>
+          </m:sSubSupPr>
+          <m:e>
+            <m:r>
+              <w:rPr>
+                <w:rFonts w:ascii="Cambria Math" w:hAnsi="Cambria Math"/>
+              </w:rPr>
+              <m:t>ε</m:t>
+            </m:r>
+          </m:e>
+          <m:sub>
+            <m:r>
+              <w:rPr>
+                <w:rFonts w:ascii="Cambria Math" w:hAnsi="Cambria Math"/>
+              </w:rPr>
+              <m:t>machine</m:t>
+            </m:r>
+          </m:sub>
+          <m:sup>
+            <m:r>
+              <w:rPr>
+                <w:rFonts w:ascii="Cambria Math" w:hAnsi="Cambria Math"/>
+              </w:rPr>
+              <m:t>1/3</m:t>
+            </m:r>
+          </m:sup>
+        </m:sSubSup>
+        <m:r>
+          <w:rPr>
+            <w:rFonts w:ascii="Cambria Math" w:hAnsi="Cambria Math"/>
+          </w:rPr>
+          <m:t>*</m:t>
+        </m:r>
+        <m:r>
+          <m:rPr>
+            <m:sty m:val="p"/>
+          </m:rPr>
+          <w:rPr>
+            <w:rFonts w:ascii="Cambria Math" w:hAnsi="Cambria Math"/>
+          </w:rPr>
+          <m:t>max⁡</m:t>
+        </m:r>
+        <m:r>
+          <w:rPr>
+            <w:rFonts w:ascii="Cambria Math" w:hAnsi="Cambria Math"/>
+          </w:rPr>
+          <m:t>(abs</m:t>
+        </m:r>
+        <m:d>
+          <m:dPr>
+            <m:ctrlPr>
+              <w:rPr>
+                <w:rFonts w:ascii="Cambria Math" w:hAnsi="Cambria Math"/>
+                <w:i/>
+              </w:rPr>
+            </m:ctrlPr>
+          </m:dPr>
+          <m:e>
+            <m:r>
+              <w:rPr>
+                <w:rFonts w:ascii="Cambria Math" w:hAnsi="Cambria Math"/>
+              </w:rPr>
+              <m:t>input</m:t>
+            </m:r>
+          </m:e>
+        </m:d>
+        <m:r>
+          <w:rPr>
+            <w:rFonts w:ascii="Cambria Math" w:hAnsi="Cambria Math"/>
+          </w:rPr>
+          <m:t>)</m:t>
+        </m:r>
+      </m:oMath>
+      <w:r>
+        <w:rPr>
+          <w:rFonts w:eastAsiaTheme="minorEastAsia"/>
+        </w:rPr>
+        <w:t xml:space="preserve">. On the bottom subplots are the differences for a range of </w:t>
+      </w:r>
+      <w:proofErr w:type="spellStart"/>
+      <w:r>
+        <w:rPr>
+          <w:rFonts w:eastAsiaTheme="minorEastAsia"/>
+        </w:rPr>
+        <w:t>differnat</w:t>
+      </w:r>
+      <w:proofErr w:type="spellEnd"/>
+      <w:r>
+        <w:rPr>
+          <w:rFonts w:eastAsiaTheme="minorEastAsia"/>
+        </w:rPr>
+        <w:t xml:space="preserve"> epsilon values. </w:t>
+      </w:r>
+    </w:p>
+    <w:p>
+      <w:r>
         <w:t>Following are the graphs for f1:</w:t>
       </w:r>
     </w:p>
@@ -2881,9 +2989,9 @@
           <w:noProof/>
         </w:rPr>
         <w:drawing>
-          <wp:inline distT="0" distB="0" distL="0" distR="0" wp14:anchorId="46729C80" wp14:editId="09B4AF01">
-            <wp:extent cx="5943600" cy="3896995"/>
-            <wp:effectExtent l="0" t="0" r="0" b="8255"/>
+          <wp:inline distT="0" distB="0" distL="0" distR="0" wp14:anchorId="60705183" wp14:editId="0A5E42C4">
+            <wp:extent cx="5943600" cy="3425190"/>
+            <wp:effectExtent l="0" t="0" r="0" b="3810"/>
             <wp:docPr id="1" name="Picture 1"/>
             <wp:cNvGraphicFramePr>
               <a:graphicFrameLocks xmlns:a="http://schemas.openxmlformats.org/drawingml/2006/main" noChangeAspect="1"/>
@@ -2904,7 +3012,7 @@
                   <pic:spPr>
                     <a:xfrm>
                       <a:off x="0" y="0"/>
-                      <a:ext cx="5943600" cy="3896995"/>
+                      <a:ext cx="5943600" cy="3425190"/>
                     </a:xfrm>
                     <a:prstGeom prst="rect">
                       <a:avLst/>
@@ -2963,10 +3071,10 @@
           <w:noProof/>
         </w:rPr>
         <w:drawing>
-          <wp:inline distT="0" distB="0" distL="0" distR="0" wp14:anchorId="55EB987B" wp14:editId="69E70760">
-            <wp:extent cx="5943600" cy="3919855"/>
-            <wp:effectExtent l="0" t="0" r="0" b="4445"/>
-            <wp:docPr id="2" name="Picture 2"/>
+          <wp:inline distT="0" distB="0" distL="0" distR="0" wp14:anchorId="1A44255C" wp14:editId="6214B9C2">
+            <wp:extent cx="5943600" cy="3256280"/>
+            <wp:effectExtent l="0" t="0" r="0" b="1270"/>
+            <wp:docPr id="3" name="Picture 3"/>
             <wp:cNvGraphicFramePr>
               <a:graphicFrameLocks xmlns:a="http://schemas.openxmlformats.org/drawingml/2006/main" noChangeAspect="1"/>
             </wp:cNvGraphicFramePr>
@@ -2986,7 +3094,7 @@
                   <pic:spPr>
                     <a:xfrm>
                       <a:off x="0" y="0"/>
-                      <a:ext cx="5943600" cy="3919855"/>
+                      <a:ext cx="5943600" cy="3256280"/>
                     </a:xfrm>
                     <a:prstGeom prst="rect">
                       <a:avLst/>
@@ -3031,8 +3139,6 @@
         </w:rPr>
         <w:t xml:space="preserve">Theoretically, we might have expected the error per epsilon value function would be monotonic, and would get lower value for lower epsilons. However, we found that for too small epsilons, the error is rising, to our estimation as a cause of computational limitations in small values in the computer \ python interpreter. </w:t>
       </w:r>
-      <w:bookmarkStart w:id="0" w:name="_GoBack"/>
-      <w:bookmarkEnd w:id="0"/>
     </w:p>
     <w:p>
       <w:pPr>
@@ -3727,6 +3833,36 @@
       <w:color w:val="808080"/>
     </w:rPr>
   </w:style>
+  <w:style w:type="paragraph" w:styleId="BalloonText">
+    <w:name w:val="Balloon Text"/>
+    <w:basedOn w:val="Normal"/>
+    <w:link w:val="BalloonTextChar"/>
+    <w:uiPriority w:val="99"/>
+    <w:semiHidden/>
+    <w:unhideWhenUsed/>
+    <w:rsid w:val="00A025C3"/>
+    <w:pPr>
+      <w:spacing w:after="0" w:line="240" w:lineRule="auto"/>
+    </w:pPr>
+    <w:rPr>
+      <w:rFonts w:ascii="Segoe UI" w:hAnsi="Segoe UI" w:cs="Segoe UI"/>
+      <w:sz w:val="18"/>
+      <w:szCs w:val="18"/>
+    </w:rPr>
+  </w:style>
+  <w:style w:type="character" w:customStyle="1" w:styleId="BalloonTextChar">
+    <w:name w:val="Balloon Text Char"/>
+    <w:basedOn w:val="DefaultParagraphFont"/>
+    <w:link w:val="BalloonText"/>
+    <w:uiPriority w:val="99"/>
+    <w:semiHidden/>
+    <w:rsid w:val="00A025C3"/>
+    <w:rPr>
+      <w:rFonts w:ascii="Segoe UI" w:hAnsi="Segoe UI" w:cs="Segoe UI"/>
+      <w:sz w:val="18"/>
+      <w:szCs w:val="18"/>
+    </w:rPr>
+  </w:style>
 </w:styles>
 </file>
 

</xml_diff>